<commit_message>
Added Scanner no FA
</commit_message>
<xml_diff>
--- a/Lab02_Scanner/Scanner.docx
+++ b/Lab02_Scanner/Scanner.docx
@@ -34,7 +34,6 @@
           <w:szCs w:val="36"/>
         </w:rPr>
       </w:pPr>
-      <w:proofErr w:type="spellStart"/>
       <w:r>
         <w:rPr>
           <w:b/>
@@ -42,100 +41,54 @@
           <w:sz w:val="36"/>
           <w:szCs w:val="36"/>
         </w:rPr>
-        <w:t>Goian</w:t>
-      </w:r>
-      <w:proofErr w:type="spellEnd"/>
-      <w:r>
-        <w:rPr>
-          <w:b/>
-          <w:bCs/>
-          <w:sz w:val="36"/>
-          <w:szCs w:val="36"/>
-        </w:rPr>
-        <w:t xml:space="preserve"> Tudor – 933/2</w:t>
-      </w:r>
-    </w:p>
-    <w:p>
-      <w:pPr>
-        <w:spacing w:after="0"/>
-        <w:rPr>
-          <w:sz w:val="32"/>
-          <w:szCs w:val="32"/>
-        </w:rPr>
-      </w:pPr>
-    </w:p>
-    <w:p>
-      <w:pPr>
-        <w:spacing w:after="0"/>
-        <w:rPr>
-          <w:sz w:val="32"/>
-          <w:szCs w:val="32"/>
-        </w:rPr>
+        <w:t>Goian Tudor – 933/2</w:t>
+      </w:r>
+    </w:p>
+    <w:p>
+      <w:pPr>
+        <w:spacing w:after="0"/>
+        <w:rPr>
+          <w:sz w:val="32"/>
+          <w:szCs w:val="32"/>
+        </w:rPr>
+      </w:pPr>
+    </w:p>
+    <w:p>
+      <w:pPr>
+        <w:spacing w:after="0"/>
       </w:pPr>
       <w:hyperlink r:id="rId5" w:history="1">
         <w:r>
           <w:rPr>
             <w:rStyle w:val="Hyperlink"/>
-            <w:sz w:val="32"/>
-            <w:szCs w:val="32"/>
           </w:rPr>
-          <w:t>GitHub - Sour</w:t>
-        </w:r>
-        <w:r>
-          <w:rPr>
-            <w:rStyle w:val="Hyperlink"/>
-            <w:sz w:val="32"/>
-            <w:szCs w:val="32"/>
-          </w:rPr>
-          <w:t>c</w:t>
-        </w:r>
-        <w:r>
-          <w:rPr>
-            <w:rStyle w:val="Hyperlink"/>
-            <w:sz w:val="32"/>
-            <w:szCs w:val="32"/>
-          </w:rPr>
-          <w:t>e Code</w:t>
+          <w:t>https://github.com/VaruTudor/Formal-Languages-and-Compiler-Design</w:t>
         </w:r>
       </w:hyperlink>
-      <w:r>
-        <w:rPr>
-          <w:sz w:val="32"/>
-          <w:szCs w:val="32"/>
-        </w:rPr>
-        <w:t xml:space="preserve"> </w:t>
-      </w:r>
-    </w:p>
-    <w:p>
-      <w:pPr>
-        <w:spacing w:after="0"/>
-        <w:rPr>
-          <w:sz w:val="32"/>
-          <w:szCs w:val="32"/>
-        </w:rPr>
-      </w:pPr>
-    </w:p>
-    <w:p>
-      <w:pPr>
-        <w:spacing w:after="0"/>
-        <w:rPr>
-          <w:sz w:val="32"/>
-          <w:szCs w:val="32"/>
-        </w:rPr>
-      </w:pPr>
-      <w:r>
-        <w:rPr>
-          <w:sz w:val="32"/>
-          <w:szCs w:val="32"/>
-        </w:rPr>
-        <w:t xml:space="preserve">Requirement - </w:t>
-      </w:r>
-      <w:r>
-        <w:rPr>
-          <w:sz w:val="32"/>
-          <w:szCs w:val="32"/>
-        </w:rPr>
-        <w:t>Implement the Symbol Table (ST) as the specified data structure, with the corresponding operations</w:t>
+    </w:p>
+    <w:p>
+      <w:pPr>
+        <w:spacing w:after="0"/>
+        <w:rPr>
+          <w:sz w:val="32"/>
+          <w:szCs w:val="32"/>
+        </w:rPr>
+      </w:pPr>
+    </w:p>
+    <w:p>
+      <w:pPr>
+        <w:spacing w:after="0"/>
+        <w:rPr>
+          <w:sz w:val="32"/>
+          <w:szCs w:val="32"/>
+        </w:rPr>
+      </w:pPr>
+      <w:r>
+        <w:rPr>
+          <w:sz w:val="32"/>
+          <w:szCs w:val="32"/>
+        </w:rPr>
+        <w:t>Requirement - Implement the Symbol Table (ST) as the specified data structure, with the corresponding operations</w:t>
       </w:r>
     </w:p>
     <w:p>
@@ -183,28 +136,7 @@
           <w:sz w:val="32"/>
           <w:szCs w:val="32"/>
         </w:rPr>
-        <w:t xml:space="preserve">I decided to use a Hash Table as the data structure for the Symbol Table. </w:t>
-      </w:r>
-      <w:r>
-        <w:rPr>
-          <w:sz w:val="32"/>
-          <w:szCs w:val="32"/>
-        </w:rPr>
-        <w:t>The main advantage of hash tables over other data structures is speed . The access time of an element is on average O(1),</w:t>
-      </w:r>
-      <w:r>
-        <w:rPr>
-          <w:sz w:val="32"/>
-          <w:szCs w:val="32"/>
-        </w:rPr>
-        <w:t xml:space="preserve"> </w:t>
-      </w:r>
-      <w:r>
-        <w:rPr>
-          <w:sz w:val="32"/>
-          <w:szCs w:val="32"/>
-        </w:rPr>
-        <w:t>therefore lookup could be performed very fast.</w:t>
+        <w:t>I decided to use a Hash Table as the data structure for the Symbol Table. The main advantage of hash tables over other data structures is speed . The access time of an element is on average O(1), therefore lookup could be performed very fast.</w:t>
       </w:r>
     </w:p>
     <w:p>
@@ -270,28 +202,7 @@
           <w:sz w:val="32"/>
           <w:szCs w:val="32"/>
         </w:rPr>
-        <w:t xml:space="preserve">I use </w:t>
-      </w:r>
-      <w:r>
-        <w:rPr>
-          <w:sz w:val="32"/>
-          <w:szCs w:val="32"/>
-        </w:rPr>
-        <w:t>modular hashing</w:t>
-      </w:r>
-      <w:r>
-        <w:rPr>
-          <w:sz w:val="32"/>
-          <w:szCs w:val="32"/>
-        </w:rPr>
-        <w:t xml:space="preserve"> (</w:t>
-      </w:r>
-      <w:r>
-        <w:rPr>
-          <w:sz w:val="32"/>
-          <w:szCs w:val="32"/>
-        </w:rPr>
-        <w:t>the hash function is simply h(k) = k mod m for some m</w:t>
+        <w:t>I use modular hashing (the hash function is simply h(k) = k mod m for some m</w:t>
       </w:r>
       <w:r>
         <w:rPr>
@@ -312,14 +223,7 @@
           <w:sz w:val="32"/>
           <w:szCs w:val="32"/>
         </w:rPr>
-        <w:t>. The value k is an integer hash code generated from the key. If m is a</w:t>
-      </w:r>
-      <w:r>
-        <w:rPr>
-          <w:sz w:val="32"/>
-          <w:szCs w:val="32"/>
-        </w:rPr>
-        <w:t>) where for strings I add the ASCII (</w:t>
+        <w:t>. The value k is an integer hash code generated from the key. If m is a) where for strings I add the ASCII (</w:t>
       </w:r>
       <w:hyperlink r:id="rId7" w:history="1">
         <w:r>
@@ -481,14 +385,7 @@
           <w:sz w:val="32"/>
           <w:szCs w:val="32"/>
         </w:rPr>
-        <w:t xml:space="preserve">input: key - </w:t>
-      </w:r>
-      <w:r>
-        <w:rPr>
-          <w:sz w:val="32"/>
-          <w:szCs w:val="32"/>
-        </w:rPr>
-        <w:t>the token (string)</w:t>
+        <w:t>input: key - the token (string)</w:t>
       </w:r>
     </w:p>
     <w:p>
@@ -553,14 +450,7 @@
           <w:sz w:val="32"/>
           <w:szCs w:val="32"/>
         </w:rPr>
-        <w:t xml:space="preserve">input: key - </w:t>
-      </w:r>
-      <w:r>
-        <w:rPr>
-          <w:sz w:val="32"/>
-          <w:szCs w:val="32"/>
-        </w:rPr>
-        <w:t>the token (string)</w:t>
+        <w:t>input: key - the token (string)</w:t>
       </w:r>
     </w:p>
     <w:p>
@@ -638,14 +528,7 @@
           <w:sz w:val="32"/>
           <w:szCs w:val="32"/>
         </w:rPr>
-        <w:t xml:space="preserve">input: key - </w:t>
-      </w:r>
-      <w:r>
-        <w:rPr>
-          <w:sz w:val="32"/>
-          <w:szCs w:val="32"/>
-        </w:rPr>
-        <w:t>the token (string)</w:t>
+        <w:t>input: key - the token (string)</w:t>
       </w:r>
     </w:p>
     <w:p>
@@ -664,6 +547,74 @@
           <w:szCs w:val="32"/>
         </w:rPr>
         <w:t>output: (listPosition, listIndex) – listPosition is the position in the outer list and listIndex is the position in the current deque</w:t>
+      </w:r>
+    </w:p>
+    <w:p>
+      <w:pPr>
+        <w:spacing w:after="0"/>
+        <w:rPr>
+          <w:sz w:val="36"/>
+          <w:szCs w:val="36"/>
+          <w:u w:val="single"/>
+        </w:rPr>
+      </w:pPr>
+      <w:r>
+        <w:rPr>
+          <w:sz w:val="36"/>
+          <w:szCs w:val="36"/>
+          <w:u w:val="single"/>
+        </w:rPr>
+        <w:t>Tokenizing</w:t>
+      </w:r>
+    </w:p>
+    <w:p>
+      <w:pPr>
+        <w:spacing w:after="0"/>
+        <w:rPr>
+          <w:sz w:val="32"/>
+          <w:szCs w:val="32"/>
+        </w:rPr>
+      </w:pPr>
+      <w:r>
+        <w:rPr>
+          <w:sz w:val="32"/>
+          <w:szCs w:val="32"/>
+        </w:rPr>
+        <w:t>For a line, character by character, check if the current one is an operator, separator, string or belongs in the ST (meaning it is constant or identifier) .</w:t>
+      </w:r>
+    </w:p>
+    <w:p>
+      <w:pPr>
+        <w:spacing w:after="0"/>
+        <w:rPr>
+          <w:sz w:val="36"/>
+          <w:szCs w:val="36"/>
+          <w:u w:val="single"/>
+        </w:rPr>
+      </w:pPr>
+      <w:r>
+        <w:rPr>
+          <w:sz w:val="36"/>
+          <w:szCs w:val="36"/>
+          <w:u w:val="single"/>
+        </w:rPr>
+        <w:t>Scanning</w:t>
+      </w:r>
+    </w:p>
+    <w:p>
+      <w:pPr>
+        <w:spacing w:after="0"/>
+        <w:rPr>
+          <w:sz w:val="32"/>
+          <w:szCs w:val="32"/>
+        </w:rPr>
+      </w:pPr>
+      <w:r>
+        <w:rPr>
+          <w:sz w:val="32"/>
+          <w:szCs w:val="32"/>
+        </w:rPr>
+        <w:t>Line by line performs tokenizing, adds each identifier or constant to the ST and the keywords, separators and operators /w (-1,-1). For the constants the code will be “const” and for identifiers “id”.</w:t>
       </w:r>
     </w:p>
     <w:sectPr>
@@ -1489,6 +1440,18 @@
       <w:contextualSpacing/>
     </w:pPr>
   </w:style>
+  <w:style w:type="character" w:styleId="FollowedHyperlink">
+    <w:name w:val="FollowedHyperlink"/>
+    <w:basedOn w:val="DefaultParagraphFont"/>
+    <w:uiPriority w:val="99"/>
+    <w:semiHidden/>
+    <w:unhideWhenUsed/>
+    <w:rsid w:val="00E010BA"/>
+    <w:rPr>
+      <w:color w:val="954F72" w:themeColor="followedHyperlink"/>
+      <w:u w:val="single"/>
+    </w:rPr>
+  </w:style>
 </w:styles>
 </file>
 

</xml_diff>

<commit_message>
Added lab04 no docs yet
</commit_message>
<xml_diff>
--- a/Lab02_Scanner/Scanner.docx
+++ b/Lab02_Scanner/Scanner.docx
@@ -13,6 +13,8 @@
           <w:szCs w:val="56"/>
         </w:rPr>
       </w:pPr>
+      <w:bookmarkStart w:id="0" w:name="_Hlk85493900"/>
+      <w:bookmarkEnd w:id="0"/>
       <w:r>
         <w:rPr>
           <w:b/>
@@ -34,6 +36,7 @@
           <w:szCs w:val="36"/>
         </w:rPr>
       </w:pPr>
+      <w:proofErr w:type="spellStart"/>
       <w:r>
         <w:rPr>
           <w:b/>
@@ -41,23 +44,33 @@
           <w:sz w:val="36"/>
           <w:szCs w:val="36"/>
         </w:rPr>
-        <w:t>Goian Tudor – 933/2</w:t>
-      </w:r>
-    </w:p>
-    <w:p>
-      <w:pPr>
-        <w:spacing w:after="0"/>
-        <w:rPr>
-          <w:sz w:val="32"/>
-          <w:szCs w:val="32"/>
-        </w:rPr>
-      </w:pPr>
-    </w:p>
-    <w:p>
-      <w:pPr>
-        <w:spacing w:after="0"/>
-      </w:pPr>
-      <w:hyperlink r:id="rId5" w:history="1">
+        <w:t>Goian</w:t>
+      </w:r>
+      <w:proofErr w:type="spellEnd"/>
+      <w:r>
+        <w:rPr>
+          <w:b/>
+          <w:bCs/>
+          <w:sz w:val="36"/>
+          <w:szCs w:val="36"/>
+        </w:rPr>
+        <w:t xml:space="preserve"> Tudor – 933/2</w:t>
+      </w:r>
+    </w:p>
+    <w:p>
+      <w:pPr>
+        <w:spacing w:after="0"/>
+        <w:rPr>
+          <w:sz w:val="32"/>
+          <w:szCs w:val="32"/>
+        </w:rPr>
+      </w:pPr>
+    </w:p>
+    <w:p>
+      <w:pPr>
+        <w:spacing w:after="0"/>
+      </w:pPr>
+      <w:hyperlink r:id="rId6" w:history="1">
         <w:r>
           <w:rPr>
             <w:rStyle w:val="Hyperlink"/>
@@ -136,7 +149,23 @@
           <w:sz w:val="32"/>
           <w:szCs w:val="32"/>
         </w:rPr>
-        <w:t>I decided to use a Hash Table as the data structure for the Symbol Table. The main advantage of hash tables over other data structures is speed . The access time of an element is on average O(1), therefore lookup could be performed very fast.</w:t>
+        <w:t>I decided to use a Hash Table as the data structure for the Symbol Table. The main advantage of hash tables over other data structures is speed . The access time of an element is on average O(1</w:t>
+      </w:r>
+      <w:proofErr w:type="gramStart"/>
+      <w:r>
+        <w:rPr>
+          <w:sz w:val="32"/>
+          <w:szCs w:val="32"/>
+        </w:rPr>
+        <w:t>),</w:t>
+      </w:r>
+      <w:proofErr w:type="gramEnd"/>
+      <w:r>
+        <w:rPr>
+          <w:sz w:val="32"/>
+          <w:szCs w:val="32"/>
+        </w:rPr>
+        <w:t xml:space="preserve"> therefore lookup could be performed very fast.</w:t>
       </w:r>
     </w:p>
     <w:p>
@@ -159,7 +188,7 @@
         </w:rPr>
         <w:t xml:space="preserve">For each entry in the ST a </w:t>
       </w:r>
-      <w:hyperlink r:id="rId6" w:anchor="collections.deque" w:history="1">
+      <w:hyperlink r:id="rId7" w:anchor="collections.deque" w:history="1">
         <w:r>
           <w:rPr>
             <w:rStyle w:val="Hyperlink"/>
@@ -225,7 +254,7 @@
         </w:rPr>
         <w:t>. The value k is an integer hash code generated from the key. If m is a) where for strings I add the ASCII (</w:t>
       </w:r>
-      <w:hyperlink r:id="rId7" w:history="1">
+      <w:hyperlink r:id="rId8" w:history="1">
         <w:r>
           <w:rPr>
             <w:rStyle w:val="Hyperlink"/>
@@ -403,7 +432,14 @@
           <w:sz w:val="32"/>
           <w:szCs w:val="32"/>
         </w:rPr>
-        <w:t>return: -</w:t>
+        <w:t>output</w:t>
+      </w:r>
+      <w:r>
+        <w:rPr>
+          <w:sz w:val="32"/>
+          <w:szCs w:val="32"/>
+        </w:rPr>
+        <w:t>: -</w:t>
       </w:r>
     </w:p>
     <w:p>
@@ -551,6 +587,54 @@
     </w:p>
     <w:p>
       <w:pPr>
+        <w:pStyle w:val="ListParagraph"/>
+        <w:spacing w:after="0"/>
+        <w:ind w:left="2160"/>
+        <w:rPr>
+          <w:sz w:val="32"/>
+          <w:szCs w:val="32"/>
+        </w:rPr>
+      </w:pPr>
+    </w:p>
+    <w:p>
+      <w:pPr>
+        <w:spacing w:after="0"/>
+        <w:rPr>
+          <w:sz w:val="32"/>
+          <w:szCs w:val="32"/>
+        </w:rPr>
+      </w:pPr>
+      <w:r>
+        <w:rPr>
+          <w:sz w:val="32"/>
+          <w:szCs w:val="32"/>
+        </w:rPr>
+        <w:t>Requirement</w:t>
+      </w:r>
+      <w:r>
+        <w:rPr>
+          <w:sz w:val="32"/>
+          <w:szCs w:val="32"/>
+        </w:rPr>
+        <w:t xml:space="preserve"> </w:t>
+      </w:r>
+      <w:r>
+        <w:rPr>
+          <w:sz w:val="32"/>
+          <w:szCs w:val="32"/>
+        </w:rPr>
+        <w:t xml:space="preserve">- </w:t>
+      </w:r>
+      <w:r>
+        <w:rPr>
+          <w:sz w:val="32"/>
+          <w:szCs w:val="32"/>
+        </w:rPr>
+        <w:t>Implement a scanner (lexical analyzer): Implement the scanning algorithm and use ST from lab 2 for the symbol table.</w:t>
+      </w:r>
+    </w:p>
+    <w:p>
+      <w:pPr>
         <w:spacing w:after="0"/>
         <w:rPr>
           <w:sz w:val="36"/>
@@ -564,39 +648,532 @@
           <w:szCs w:val="36"/>
           <w:u w:val="single"/>
         </w:rPr>
-        <w:t>Tokenizing</w:t>
-      </w:r>
-    </w:p>
-    <w:p>
-      <w:pPr>
-        <w:spacing w:after="0"/>
-        <w:rPr>
-          <w:sz w:val="32"/>
-          <w:szCs w:val="32"/>
-        </w:rPr>
-      </w:pPr>
-      <w:r>
-        <w:rPr>
-          <w:sz w:val="32"/>
-          <w:szCs w:val="32"/>
-        </w:rPr>
-        <w:t>For a line, character by character, check if the current one is an operator, separator, string or belongs in the ST (meaning it is constant or identifier) .</w:t>
-      </w:r>
-    </w:p>
-    <w:p>
-      <w:pPr>
+        <w:t>Implementation</w:t>
+      </w:r>
+    </w:p>
+    <w:p>
+      <w:pPr>
+        <w:pStyle w:val="ListParagraph"/>
+        <w:numPr>
+          <w:ilvl w:val="0"/>
+          <w:numId w:val="1"/>
+        </w:numPr>
+        <w:spacing w:after="0"/>
+        <w:rPr>
+          <w:sz w:val="32"/>
+          <w:szCs w:val="32"/>
+        </w:rPr>
+      </w:pPr>
+      <w:r>
+        <w:rPr>
+          <w:sz w:val="32"/>
+          <w:szCs w:val="32"/>
+        </w:rPr>
+        <w:t xml:space="preserve">Supported operations </w:t>
+      </w:r>
+    </w:p>
+    <w:p>
+      <w:pPr>
+        <w:pStyle w:val="ListParagraph"/>
+        <w:numPr>
+          <w:ilvl w:val="0"/>
+          <w:numId w:val="2"/>
+        </w:numPr>
+        <w:spacing w:after="0"/>
+        <w:rPr>
+          <w:sz w:val="32"/>
+          <w:szCs w:val="32"/>
+        </w:rPr>
+      </w:pPr>
+      <w:r>
+        <w:rPr>
+          <w:sz w:val="32"/>
+          <w:szCs w:val="32"/>
+        </w:rPr>
+        <w:t>getStringToken</w:t>
+      </w:r>
+      <w:r>
+        <w:rPr>
+          <w:sz w:val="32"/>
+          <w:szCs w:val="32"/>
+        </w:rPr>
+        <w:t>(</w:t>
+      </w:r>
+      <w:r>
+        <w:rPr>
+          <w:sz w:val="32"/>
+          <w:szCs w:val="32"/>
+        </w:rPr>
+        <w:t>line, index</w:t>
+      </w:r>
+      <w:r>
+        <w:rPr>
+          <w:sz w:val="32"/>
+          <w:szCs w:val="32"/>
+        </w:rPr>
+        <w:t>)</w:t>
+      </w:r>
+    </w:p>
+    <w:p>
+      <w:pPr>
+        <w:pStyle w:val="ListParagraph"/>
+        <w:spacing w:after="0"/>
+        <w:ind w:left="2160"/>
+        <w:rPr>
+          <w:sz w:val="32"/>
+          <w:szCs w:val="32"/>
+        </w:rPr>
+      </w:pPr>
+      <w:bookmarkStart w:id="1" w:name="_Hlk85493728"/>
+      <w:r>
+        <w:rPr>
+          <w:sz w:val="32"/>
+          <w:szCs w:val="32"/>
+        </w:rPr>
+        <w:t xml:space="preserve">input: </w:t>
+      </w:r>
+      <w:r>
+        <w:rPr>
+          <w:sz w:val="32"/>
+          <w:szCs w:val="32"/>
+        </w:rPr>
+        <w:t>line</w:t>
+      </w:r>
+      <w:r>
+        <w:rPr>
+          <w:sz w:val="32"/>
+          <w:szCs w:val="32"/>
+        </w:rPr>
+        <w:t xml:space="preserve"> – </w:t>
+      </w:r>
+      <w:r>
+        <w:rPr>
+          <w:sz w:val="32"/>
+          <w:szCs w:val="32"/>
+        </w:rPr>
+        <w:t>a line read from the file</w:t>
+      </w:r>
+      <w:r>
+        <w:rPr>
+          <w:sz w:val="32"/>
+          <w:szCs w:val="32"/>
+        </w:rPr>
+        <w:t xml:space="preserve"> (string)</w:t>
+      </w:r>
+      <w:r>
+        <w:rPr>
+          <w:sz w:val="32"/>
+          <w:szCs w:val="32"/>
+        </w:rPr>
+        <w:t>, index – the current position</w:t>
+      </w:r>
+      <w:r>
+        <w:rPr>
+          <w:sz w:val="32"/>
+          <w:szCs w:val="32"/>
+        </w:rPr>
+        <w:tab/>
+      </w:r>
+    </w:p>
+    <w:p>
+      <w:pPr>
+        <w:pStyle w:val="ListParagraph"/>
+        <w:spacing w:after="0"/>
+        <w:ind w:left="2160"/>
+        <w:rPr>
+          <w:sz w:val="32"/>
+          <w:szCs w:val="32"/>
+        </w:rPr>
+      </w:pPr>
+      <w:r>
+        <w:rPr>
+          <w:sz w:val="32"/>
+          <w:szCs w:val="32"/>
+        </w:rPr>
+        <w:t xml:space="preserve">output: </w:t>
+      </w:r>
+      <w:r>
+        <w:rPr>
+          <w:sz w:val="32"/>
+          <w:szCs w:val="32"/>
+        </w:rPr>
+        <w:t>(token(string), index(int))</w:t>
+      </w:r>
+    </w:p>
+    <w:bookmarkEnd w:id="1"/>
+    <w:p>
+      <w:pPr>
+        <w:pStyle w:val="ListParagraph"/>
+        <w:numPr>
+          <w:ilvl w:val="0"/>
+          <w:numId w:val="2"/>
+        </w:numPr>
+        <w:spacing w:after="0"/>
+        <w:rPr>
+          <w:sz w:val="32"/>
+          <w:szCs w:val="32"/>
+        </w:rPr>
+      </w:pPr>
+      <w:r>
+        <w:rPr>
+          <w:sz w:val="32"/>
+          <w:szCs w:val="32"/>
+        </w:rPr>
+        <w:t>isPartOfOperator</w:t>
+      </w:r>
+      <w:r>
+        <w:rPr>
+          <w:sz w:val="32"/>
+          <w:szCs w:val="32"/>
+        </w:rPr>
+        <w:t>(</w:t>
+      </w:r>
+      <w:r>
+        <w:rPr>
+          <w:sz w:val="32"/>
+          <w:szCs w:val="32"/>
+        </w:rPr>
+        <w:t>char</w:t>
+      </w:r>
+      <w:r>
+        <w:rPr>
+          <w:sz w:val="32"/>
+          <w:szCs w:val="32"/>
+        </w:rPr>
+        <w:t>)</w:t>
+      </w:r>
+    </w:p>
+    <w:p>
+      <w:pPr>
+        <w:pStyle w:val="ListParagraph"/>
+        <w:spacing w:after="0"/>
+        <w:ind w:left="2160"/>
+        <w:rPr>
+          <w:sz w:val="32"/>
+          <w:szCs w:val="32"/>
+        </w:rPr>
+      </w:pPr>
+      <w:r>
+        <w:rPr>
+          <w:sz w:val="32"/>
+          <w:szCs w:val="32"/>
+        </w:rPr>
+        <w:t xml:space="preserve">input: </w:t>
+      </w:r>
+      <w:r>
+        <w:rPr>
+          <w:sz w:val="32"/>
+          <w:szCs w:val="32"/>
+        </w:rPr>
+        <w:t>char</w:t>
+      </w:r>
+      <w:r>
+        <w:rPr>
+          <w:sz w:val="32"/>
+          <w:szCs w:val="32"/>
+        </w:rPr>
+        <w:t xml:space="preserve"> </w:t>
+      </w:r>
+      <w:r>
+        <w:rPr>
+          <w:sz w:val="32"/>
+          <w:szCs w:val="32"/>
+        </w:rPr>
+        <w:t>–</w:t>
+      </w:r>
+      <w:r>
+        <w:rPr>
+          <w:sz w:val="32"/>
+          <w:szCs w:val="32"/>
+        </w:rPr>
+        <w:t xml:space="preserve"> </w:t>
+      </w:r>
+      <w:r>
+        <w:rPr>
+          <w:sz w:val="32"/>
+          <w:szCs w:val="32"/>
+        </w:rPr>
+        <w:t xml:space="preserve">a character </w:t>
+      </w:r>
+      <w:r>
+        <w:rPr>
+          <w:sz w:val="32"/>
+          <w:szCs w:val="32"/>
+        </w:rPr>
+        <w:t>(string)</w:t>
+      </w:r>
+    </w:p>
+    <w:p>
+      <w:pPr>
+        <w:pStyle w:val="ListParagraph"/>
+        <w:spacing w:after="0"/>
+        <w:ind w:left="2160"/>
+        <w:rPr>
+          <w:sz w:val="32"/>
+          <w:szCs w:val="32"/>
+        </w:rPr>
+      </w:pPr>
+      <w:r>
+        <w:rPr>
+          <w:sz w:val="32"/>
+          <w:szCs w:val="32"/>
+        </w:rPr>
+        <w:t>output</w:t>
+      </w:r>
+      <w:r>
+        <w:rPr>
+          <w:sz w:val="32"/>
+          <w:szCs w:val="32"/>
+        </w:rPr>
+        <w:t xml:space="preserve">: </w:t>
+      </w:r>
+      <w:r>
+        <w:rPr>
+          <w:sz w:val="32"/>
+          <w:szCs w:val="32"/>
+        </w:rPr>
+        <w:t>true/false</w:t>
+      </w:r>
+    </w:p>
+    <w:p>
+      <w:pPr>
+        <w:pStyle w:val="ListParagraph"/>
+        <w:numPr>
+          <w:ilvl w:val="0"/>
+          <w:numId w:val="2"/>
+        </w:numPr>
+        <w:spacing w:after="0"/>
+        <w:rPr>
+          <w:sz w:val="32"/>
+          <w:szCs w:val="32"/>
+        </w:rPr>
+      </w:pPr>
+      <w:r>
+        <w:rPr>
+          <w:sz w:val="32"/>
+          <w:szCs w:val="32"/>
+        </w:rPr>
+        <w:t>getOperatorToken</w:t>
+      </w:r>
+      <w:r>
+        <w:rPr>
+          <w:sz w:val="32"/>
+          <w:szCs w:val="32"/>
+        </w:rPr>
+        <w:t>(</w:t>
+      </w:r>
+      <w:r>
+        <w:rPr>
+          <w:sz w:val="32"/>
+          <w:szCs w:val="32"/>
+        </w:rPr>
+        <w:t>line, index</w:t>
+      </w:r>
+      <w:r>
+        <w:rPr>
+          <w:sz w:val="32"/>
+          <w:szCs w:val="32"/>
+        </w:rPr>
+        <w:t>)</w:t>
+      </w:r>
+    </w:p>
+    <w:p>
+      <w:pPr>
+        <w:pStyle w:val="ListParagraph"/>
+        <w:spacing w:after="0"/>
+        <w:ind w:left="2160"/>
+        <w:rPr>
+          <w:sz w:val="32"/>
+          <w:szCs w:val="32"/>
+        </w:rPr>
+      </w:pPr>
+      <w:r>
+        <w:rPr>
+          <w:sz w:val="32"/>
+          <w:szCs w:val="32"/>
+        </w:rPr>
+        <w:t>input: line – a line read from the file (string), index – the current position</w:t>
+      </w:r>
+    </w:p>
+    <w:p>
+      <w:pPr>
+        <w:pStyle w:val="ListParagraph"/>
+        <w:spacing w:after="0"/>
+        <w:ind w:left="2160"/>
+        <w:rPr>
+          <w:sz w:val="32"/>
+          <w:szCs w:val="32"/>
+        </w:rPr>
+      </w:pPr>
+      <w:r>
+        <w:rPr>
+          <w:sz w:val="32"/>
+          <w:szCs w:val="32"/>
+        </w:rPr>
+        <w:t>output: (token(string), index(int))</w:t>
+      </w:r>
+    </w:p>
+    <w:p>
+      <w:pPr>
+        <w:pStyle w:val="ListParagraph"/>
+        <w:numPr>
+          <w:ilvl w:val="0"/>
+          <w:numId w:val="2"/>
+        </w:numPr>
+        <w:spacing w:after="0"/>
+        <w:rPr>
+          <w:sz w:val="32"/>
+          <w:szCs w:val="32"/>
+        </w:rPr>
+      </w:pPr>
+      <w:r>
+        <w:rPr>
+          <w:sz w:val="32"/>
+          <w:szCs w:val="32"/>
+        </w:rPr>
+        <w:t>tokenize</w:t>
+      </w:r>
+      <w:r>
+        <w:rPr>
+          <w:sz w:val="32"/>
+          <w:szCs w:val="32"/>
+        </w:rPr>
+        <w:t>(</w:t>
+      </w:r>
+      <w:r>
+        <w:rPr>
+          <w:sz w:val="32"/>
+          <w:szCs w:val="32"/>
+        </w:rPr>
+        <w:t>line</w:t>
+      </w:r>
+      <w:r>
+        <w:rPr>
+          <w:sz w:val="32"/>
+          <w:szCs w:val="32"/>
+        </w:rPr>
+        <w:t>)</w:t>
+      </w:r>
+    </w:p>
+    <w:p>
+      <w:pPr>
+        <w:pStyle w:val="ListParagraph"/>
+        <w:spacing w:after="0"/>
+        <w:ind w:left="2160"/>
+        <w:rPr>
+          <w:sz w:val="32"/>
+          <w:szCs w:val="32"/>
+        </w:rPr>
+      </w:pPr>
+      <w:r>
+        <w:rPr>
+          <w:sz w:val="32"/>
+          <w:szCs w:val="32"/>
+        </w:rPr>
+        <w:t>input: line – a line read from the file (string)</w:t>
+      </w:r>
+    </w:p>
+    <w:p>
+      <w:pPr>
+        <w:pStyle w:val="ListParagraph"/>
+        <w:spacing w:after="0"/>
+        <w:ind w:left="2160"/>
+        <w:rPr>
+          <w:sz w:val="32"/>
+          <w:szCs w:val="32"/>
+        </w:rPr>
+      </w:pPr>
+      <w:r>
+        <w:rPr>
+          <w:sz w:val="32"/>
+          <w:szCs w:val="32"/>
+        </w:rPr>
+        <w:t xml:space="preserve">output: </w:t>
+      </w:r>
+      <w:r>
+        <w:rPr>
+          <w:sz w:val="32"/>
+          <w:szCs w:val="32"/>
+        </w:rPr>
+        <w:t>tokens(list(string)) – the tokens identified in the given line</w:t>
+      </w:r>
+    </w:p>
+    <w:p>
+      <w:pPr>
+        <w:pStyle w:val="ListParagraph"/>
         <w:spacing w:after="0"/>
         <w:rPr>
           <w:sz w:val="36"/>
           <w:szCs w:val="36"/>
-          <w:u w:val="single"/>
-        </w:rPr>
-      </w:pPr>
-      <w:r>
+        </w:rPr>
+      </w:pPr>
+    </w:p>
+    <w:p>
+      <w:pPr>
+        <w:pStyle w:val="ListParagraph"/>
+        <w:spacing w:after="0"/>
         <w:rPr>
           <w:sz w:val="36"/>
           <w:szCs w:val="36"/>
-          <w:u w:val="single"/>
+        </w:rPr>
+      </w:pPr>
+    </w:p>
+    <w:p>
+      <w:pPr>
+        <w:pStyle w:val="ListParagraph"/>
+        <w:numPr>
+          <w:ilvl w:val="0"/>
+          <w:numId w:val="4"/>
+        </w:numPr>
+        <w:spacing w:after="0"/>
+        <w:rPr>
+          <w:sz w:val="36"/>
+          <w:szCs w:val="36"/>
+        </w:rPr>
+      </w:pPr>
+      <w:r>
+        <w:rPr>
+          <w:sz w:val="36"/>
+          <w:szCs w:val="36"/>
+        </w:rPr>
+        <w:lastRenderedPageBreak/>
+        <w:t>Tokenizing</w:t>
+      </w:r>
+    </w:p>
+    <w:p>
+      <w:pPr>
+        <w:spacing w:after="0"/>
+        <w:ind w:left="720" w:firstLine="720"/>
+        <w:rPr>
+          <w:sz w:val="32"/>
+          <w:szCs w:val="32"/>
+        </w:rPr>
+      </w:pPr>
+      <w:r>
+        <w:rPr>
+          <w:sz w:val="32"/>
+          <w:szCs w:val="32"/>
+        </w:rPr>
+        <w:t>For a line, character by character, check if the current one is an operator, separator, string or belongs in the ST (meaning it is constant or identifier) .</w:t>
+      </w:r>
+    </w:p>
+    <w:p>
+      <w:pPr>
+        <w:pStyle w:val="ListParagraph"/>
+        <w:numPr>
+          <w:ilvl w:val="0"/>
+          <w:numId w:val="4"/>
+        </w:numPr>
+        <w:spacing w:after="0"/>
+        <w:rPr>
+          <w:sz w:val="36"/>
+          <w:szCs w:val="36"/>
+        </w:rPr>
+      </w:pPr>
+      <w:r>
+        <w:rPr>
+          <w:sz w:val="36"/>
+          <w:szCs w:val="36"/>
         </w:rPr>
         <w:t>Scanning</w:t>
       </w:r>
@@ -604,17 +1181,296 @@
     <w:p>
       <w:pPr>
         <w:spacing w:after="0"/>
-        <w:rPr>
-          <w:sz w:val="32"/>
-          <w:szCs w:val="32"/>
-        </w:rPr>
-      </w:pPr>
-      <w:r>
-        <w:rPr>
-          <w:sz w:val="32"/>
-          <w:szCs w:val="32"/>
-        </w:rPr>
-        <w:t>Line by line performs tokenizing, adds each identifier or constant to the ST and the keywords, separators and operators /w (-1,-1). For the constants the code will be “const” and for identifiers “id”.</w:t>
+        <w:ind w:left="720" w:firstLine="720"/>
+        <w:rPr>
+          <w:sz w:val="32"/>
+          <w:szCs w:val="32"/>
+        </w:rPr>
+      </w:pPr>
+      <w:r>
+        <w:rPr>
+          <w:sz w:val="32"/>
+          <w:szCs w:val="32"/>
+        </w:rPr>
+        <w:t>Line by line performs tokenizing, adds each identifier or constant to the ST and the keywords, separators and operators /w (-1,-1). For the constants the code will be “const” and for identifiers “i</w:t>
+      </w:r>
+      <w:r>
+        <w:rPr>
+          <w:sz w:val="32"/>
+          <w:szCs w:val="32"/>
+        </w:rPr>
+        <w:t>d”</w:t>
+      </w:r>
+    </w:p>
+    <w:p>
+      <w:pPr>
+        <w:spacing w:after="0"/>
+        <w:rPr>
+          <w:noProof/>
+          <w:sz w:val="32"/>
+          <w:szCs w:val="32"/>
+        </w:rPr>
+      </w:pPr>
+      <w:r>
+        <w:rPr>
+          <w:noProof/>
+          <w:sz w:val="32"/>
+          <w:szCs w:val="32"/>
+        </w:rPr>
+        <w:drawing>
+          <wp:inline distT="0" distB="0" distL="0" distR="0" wp14:anchorId="02EF474C" wp14:editId="3C5278E1">
+            <wp:extent cx="6649408" cy="4391025"/>
+            <wp:effectExtent l="0" t="0" r="0" b="0"/>
+            <wp:docPr id="2" name="Picture 2"/>
+            <wp:cNvGraphicFramePr>
+              <a:graphicFrameLocks xmlns:a="http://schemas.openxmlformats.org/drawingml/2006/main" noChangeAspect="1"/>
+            </wp:cNvGraphicFramePr>
+            <a:graphic xmlns:a="http://schemas.openxmlformats.org/drawingml/2006/main">
+              <a:graphicData uri="http://schemas.openxmlformats.org/drawingml/2006/picture">
+                <pic:pic xmlns:pic="http://schemas.openxmlformats.org/drawingml/2006/picture">
+                  <pic:nvPicPr>
+                    <pic:cNvPr id="2" name="Picture 2"/>
+                    <pic:cNvPicPr/>
+                  </pic:nvPicPr>
+                  <pic:blipFill>
+                    <a:blip r:embed="rId9">
+                      <a:extLst>
+                        <a:ext uri="{28A0092B-C50C-407E-A947-70E740481C1C}">
+                          <a14:useLocalDpi xmlns:a14="http://schemas.microsoft.com/office/drawing/2010/main" val="0"/>
+                        </a:ext>
+                      </a:extLst>
+                    </a:blip>
+                    <a:stretch>
+                      <a:fillRect/>
+                    </a:stretch>
+                  </pic:blipFill>
+                  <pic:spPr>
+                    <a:xfrm>
+                      <a:off x="0" y="0"/>
+                      <a:ext cx="6658658" cy="4397134"/>
+                    </a:xfrm>
+                    <a:prstGeom prst="rect">
+                      <a:avLst/>
+                    </a:prstGeom>
+                  </pic:spPr>
+                </pic:pic>
+              </a:graphicData>
+            </a:graphic>
+          </wp:inline>
+        </w:drawing>
+      </w:r>
+    </w:p>
+    <w:p>
+      <w:pPr>
+        <w:spacing w:after="0"/>
+        <w:ind w:left="720" w:firstLine="720"/>
+        <w:rPr>
+          <w:sz w:val="32"/>
+          <w:szCs w:val="32"/>
+        </w:rPr>
+      </w:pPr>
+    </w:p>
+    <w:p>
+      <w:pPr>
+        <w:spacing w:after="0"/>
+        <w:rPr>
+          <w:sz w:val="32"/>
+          <w:szCs w:val="32"/>
+        </w:rPr>
+      </w:pPr>
+      <w:r>
+        <w:rPr>
+          <w:noProof/>
+          <w:sz w:val="32"/>
+          <w:szCs w:val="32"/>
+        </w:rPr>
+        <w:lastRenderedPageBreak/>
+        <w:drawing>
+          <wp:inline distT="0" distB="0" distL="0" distR="0" wp14:anchorId="4EA12C94" wp14:editId="77D6D089">
+            <wp:extent cx="5943600" cy="3712845"/>
+            <wp:effectExtent l="0" t="0" r="0" b="1905"/>
+            <wp:docPr id="4" name="Picture 4"/>
+            <wp:cNvGraphicFramePr>
+              <a:graphicFrameLocks xmlns:a="http://schemas.openxmlformats.org/drawingml/2006/main" noChangeAspect="1"/>
+            </wp:cNvGraphicFramePr>
+            <a:graphic xmlns:a="http://schemas.openxmlformats.org/drawingml/2006/main">
+              <a:graphicData uri="http://schemas.openxmlformats.org/drawingml/2006/picture">
+                <pic:pic xmlns:pic="http://schemas.openxmlformats.org/drawingml/2006/picture">
+                  <pic:nvPicPr>
+                    <pic:cNvPr id="4" name="Picture 4"/>
+                    <pic:cNvPicPr/>
+                  </pic:nvPicPr>
+                  <pic:blipFill>
+                    <a:blip r:embed="rId10">
+                      <a:extLst>
+                        <a:ext uri="{28A0092B-C50C-407E-A947-70E740481C1C}">
+                          <a14:useLocalDpi xmlns:a14="http://schemas.microsoft.com/office/drawing/2010/main" val="0"/>
+                        </a:ext>
+                      </a:extLst>
+                    </a:blip>
+                    <a:stretch>
+                      <a:fillRect/>
+                    </a:stretch>
+                  </pic:blipFill>
+                  <pic:spPr>
+                    <a:xfrm>
+                      <a:off x="0" y="0"/>
+                      <a:ext cx="5943600" cy="3712845"/>
+                    </a:xfrm>
+                    <a:prstGeom prst="rect">
+                      <a:avLst/>
+                    </a:prstGeom>
+                  </pic:spPr>
+                </pic:pic>
+              </a:graphicData>
+            </a:graphic>
+          </wp:inline>
+        </w:drawing>
+      </w:r>
+      <w:r>
+        <w:rPr>
+          <w:noProof/>
+          <w:sz w:val="32"/>
+          <w:szCs w:val="32"/>
+        </w:rPr>
+        <w:drawing>
+          <wp:inline distT="0" distB="0" distL="0" distR="0" wp14:anchorId="04D7F7AE" wp14:editId="50FAE9E6">
+            <wp:extent cx="5943600" cy="3792220"/>
+            <wp:effectExtent l="0" t="0" r="0" b="0"/>
+            <wp:docPr id="5" name="Picture 5"/>
+            <wp:cNvGraphicFramePr>
+              <a:graphicFrameLocks xmlns:a="http://schemas.openxmlformats.org/drawingml/2006/main" noChangeAspect="1"/>
+            </wp:cNvGraphicFramePr>
+            <a:graphic xmlns:a="http://schemas.openxmlformats.org/drawingml/2006/main">
+              <a:graphicData uri="http://schemas.openxmlformats.org/drawingml/2006/picture">
+                <pic:pic xmlns:pic="http://schemas.openxmlformats.org/drawingml/2006/picture">
+                  <pic:nvPicPr>
+                    <pic:cNvPr id="5" name="Picture 5"/>
+                    <pic:cNvPicPr/>
+                  </pic:nvPicPr>
+                  <pic:blipFill>
+                    <a:blip r:embed="rId11">
+                      <a:extLst>
+                        <a:ext uri="{28A0092B-C50C-407E-A947-70E740481C1C}">
+                          <a14:useLocalDpi xmlns:a14="http://schemas.microsoft.com/office/drawing/2010/main" val="0"/>
+                        </a:ext>
+                      </a:extLst>
+                    </a:blip>
+                    <a:stretch>
+                      <a:fillRect/>
+                    </a:stretch>
+                  </pic:blipFill>
+                  <pic:spPr>
+                    <a:xfrm>
+                      <a:off x="0" y="0"/>
+                      <a:ext cx="5943600" cy="3792220"/>
+                    </a:xfrm>
+                    <a:prstGeom prst="rect">
+                      <a:avLst/>
+                    </a:prstGeom>
+                  </pic:spPr>
+                </pic:pic>
+              </a:graphicData>
+            </a:graphic>
+          </wp:inline>
+        </w:drawing>
+      </w:r>
+      <w:r>
+        <w:rPr>
+          <w:noProof/>
+          <w:sz w:val="32"/>
+          <w:szCs w:val="32"/>
+        </w:rPr>
+        <w:lastRenderedPageBreak/>
+        <w:drawing>
+          <wp:inline distT="0" distB="0" distL="0" distR="0" wp14:anchorId="42723D75" wp14:editId="6B8D9A96">
+            <wp:extent cx="5943600" cy="3752193"/>
+            <wp:effectExtent l="0" t="0" r="0" b="1270"/>
+            <wp:docPr id="3" name="Picture 3"/>
+            <wp:cNvGraphicFramePr>
+              <a:graphicFrameLocks xmlns:a="http://schemas.openxmlformats.org/drawingml/2006/main" noChangeAspect="1"/>
+            </wp:cNvGraphicFramePr>
+            <a:graphic xmlns:a="http://schemas.openxmlformats.org/drawingml/2006/main">
+              <a:graphicData uri="http://schemas.openxmlformats.org/drawingml/2006/picture">
+                <pic:pic xmlns:pic="http://schemas.openxmlformats.org/drawingml/2006/picture">
+                  <pic:nvPicPr>
+                    <pic:cNvPr id="3" name="Picture 3"/>
+                    <pic:cNvPicPr/>
+                  </pic:nvPicPr>
+                  <pic:blipFill>
+                    <a:blip r:embed="rId12" cstate="print">
+                      <a:extLst>
+                        <a:ext uri="{28A0092B-C50C-407E-A947-70E740481C1C}">
+                          <a14:useLocalDpi xmlns:a14="http://schemas.microsoft.com/office/drawing/2010/main" val="0"/>
+                        </a:ext>
+                      </a:extLst>
+                    </a:blip>
+                    <a:stretch>
+                      <a:fillRect/>
+                    </a:stretch>
+                  </pic:blipFill>
+                  <pic:spPr>
+                    <a:xfrm>
+                      <a:off x="0" y="0"/>
+                      <a:ext cx="5946591" cy="3754081"/>
+                    </a:xfrm>
+                    <a:prstGeom prst="rect">
+                      <a:avLst/>
+                    </a:prstGeom>
+                  </pic:spPr>
+                </pic:pic>
+              </a:graphicData>
+            </a:graphic>
+          </wp:inline>
+        </w:drawing>
+      </w:r>
+      <w:r>
+        <w:rPr>
+          <w:noProof/>
+          <w:sz w:val="32"/>
+          <w:szCs w:val="32"/>
+        </w:rPr>
+        <w:drawing>
+          <wp:inline distT="0" distB="0" distL="0" distR="0" wp14:anchorId="397B4545" wp14:editId="585178C7">
+            <wp:extent cx="5943600" cy="4020207"/>
+            <wp:effectExtent l="0" t="0" r="0" b="0"/>
+            <wp:docPr id="1" name="Picture 1"/>
+            <wp:cNvGraphicFramePr>
+              <a:graphicFrameLocks xmlns:a="http://schemas.openxmlformats.org/drawingml/2006/main" noChangeAspect="1"/>
+            </wp:cNvGraphicFramePr>
+            <a:graphic xmlns:a="http://schemas.openxmlformats.org/drawingml/2006/main">
+              <a:graphicData uri="http://schemas.openxmlformats.org/drawingml/2006/picture">
+                <pic:pic xmlns:pic="http://schemas.openxmlformats.org/drawingml/2006/picture">
+                  <pic:nvPicPr>
+                    <pic:cNvPr id="1" name="Picture 1"/>
+                    <pic:cNvPicPr/>
+                  </pic:nvPicPr>
+                  <pic:blipFill>
+                    <a:blip r:embed="rId13">
+                      <a:extLst>
+                        <a:ext uri="{28A0092B-C50C-407E-A947-70E740481C1C}">
+                          <a14:useLocalDpi xmlns:a14="http://schemas.microsoft.com/office/drawing/2010/main" val="0"/>
+                        </a:ext>
+                      </a:extLst>
+                    </a:blip>
+                    <a:stretch>
+                      <a:fillRect/>
+                    </a:stretch>
+                  </pic:blipFill>
+                  <pic:spPr>
+                    <a:xfrm>
+                      <a:off x="0" y="0"/>
+                      <a:ext cx="5947233" cy="4022664"/>
+                    </a:xfrm>
+                    <a:prstGeom prst="rect">
+                      <a:avLst/>
+                    </a:prstGeom>
+                  </pic:spPr>
+                </pic:pic>
+              </a:graphicData>
+            </a:graphic>
+          </wp:inline>
+        </w:drawing>
       </w:r>
     </w:p>
     <w:sectPr>
@@ -856,6 +1712,119 @@
     </w:lvl>
   </w:abstractNum>
   <w:abstractNum w:abstractNumId="2" w15:restartNumberingAfterBreak="0">
+    <w:nsid w:val="4EEC7033"/>
+    <w:multiLevelType w:val="hybridMultilevel"/>
+    <w:tmpl w:val="5890E380"/>
+    <w:lvl w:ilvl="0" w:tplc="04090001">
+      <w:start w:val="1"/>
+      <w:numFmt w:val="bullet"/>
+      <w:lvlText w:val=""/>
+      <w:lvlJc w:val="left"/>
+      <w:pPr>
+        <w:ind w:left="720" w:hanging="360"/>
+      </w:pPr>
+      <w:rPr>
+        <w:rFonts w:ascii="Symbol" w:hAnsi="Symbol" w:hint="default"/>
+      </w:rPr>
+    </w:lvl>
+    <w:lvl w:ilvl="1" w:tplc="04090003" w:tentative="1">
+      <w:start w:val="1"/>
+      <w:numFmt w:val="bullet"/>
+      <w:lvlText w:val="o"/>
+      <w:lvlJc w:val="left"/>
+      <w:pPr>
+        <w:ind w:left="1440" w:hanging="360"/>
+      </w:pPr>
+      <w:rPr>
+        <w:rFonts w:ascii="Courier New" w:hAnsi="Courier New" w:cs="Courier New" w:hint="default"/>
+      </w:rPr>
+    </w:lvl>
+    <w:lvl w:ilvl="2" w:tplc="04090005" w:tentative="1">
+      <w:start w:val="1"/>
+      <w:numFmt w:val="bullet"/>
+      <w:lvlText w:val=""/>
+      <w:lvlJc w:val="left"/>
+      <w:pPr>
+        <w:ind w:left="2160" w:hanging="360"/>
+      </w:pPr>
+      <w:rPr>
+        <w:rFonts w:ascii="Wingdings" w:hAnsi="Wingdings" w:hint="default"/>
+      </w:rPr>
+    </w:lvl>
+    <w:lvl w:ilvl="3" w:tplc="04090001" w:tentative="1">
+      <w:start w:val="1"/>
+      <w:numFmt w:val="bullet"/>
+      <w:lvlText w:val=""/>
+      <w:lvlJc w:val="left"/>
+      <w:pPr>
+        <w:ind w:left="2880" w:hanging="360"/>
+      </w:pPr>
+      <w:rPr>
+        <w:rFonts w:ascii="Symbol" w:hAnsi="Symbol" w:hint="default"/>
+      </w:rPr>
+    </w:lvl>
+    <w:lvl w:ilvl="4" w:tplc="04090003" w:tentative="1">
+      <w:start w:val="1"/>
+      <w:numFmt w:val="bullet"/>
+      <w:lvlText w:val="o"/>
+      <w:lvlJc w:val="left"/>
+      <w:pPr>
+        <w:ind w:left="3600" w:hanging="360"/>
+      </w:pPr>
+      <w:rPr>
+        <w:rFonts w:ascii="Courier New" w:hAnsi="Courier New" w:cs="Courier New" w:hint="default"/>
+      </w:rPr>
+    </w:lvl>
+    <w:lvl w:ilvl="5" w:tplc="04090005" w:tentative="1">
+      <w:start w:val="1"/>
+      <w:numFmt w:val="bullet"/>
+      <w:lvlText w:val=""/>
+      <w:lvlJc w:val="left"/>
+      <w:pPr>
+        <w:ind w:left="4320" w:hanging="360"/>
+      </w:pPr>
+      <w:rPr>
+        <w:rFonts w:ascii="Wingdings" w:hAnsi="Wingdings" w:hint="default"/>
+      </w:rPr>
+    </w:lvl>
+    <w:lvl w:ilvl="6" w:tplc="04090001" w:tentative="1">
+      <w:start w:val="1"/>
+      <w:numFmt w:val="bullet"/>
+      <w:lvlText w:val=""/>
+      <w:lvlJc w:val="left"/>
+      <w:pPr>
+        <w:ind w:left="5040" w:hanging="360"/>
+      </w:pPr>
+      <w:rPr>
+        <w:rFonts w:ascii="Symbol" w:hAnsi="Symbol" w:hint="default"/>
+      </w:rPr>
+    </w:lvl>
+    <w:lvl w:ilvl="7" w:tplc="04090003" w:tentative="1">
+      <w:start w:val="1"/>
+      <w:numFmt w:val="bullet"/>
+      <w:lvlText w:val="o"/>
+      <w:lvlJc w:val="left"/>
+      <w:pPr>
+        <w:ind w:left="5760" w:hanging="360"/>
+      </w:pPr>
+      <w:rPr>
+        <w:rFonts w:ascii="Courier New" w:hAnsi="Courier New" w:cs="Courier New" w:hint="default"/>
+      </w:rPr>
+    </w:lvl>
+    <w:lvl w:ilvl="8" w:tplc="04090005" w:tentative="1">
+      <w:start w:val="1"/>
+      <w:numFmt w:val="bullet"/>
+      <w:lvlText w:val=""/>
+      <w:lvlJc w:val="left"/>
+      <w:pPr>
+        <w:ind w:left="6480" w:hanging="360"/>
+      </w:pPr>
+      <w:rPr>
+        <w:rFonts w:ascii="Wingdings" w:hAnsi="Wingdings" w:hint="default"/>
+      </w:rPr>
+    </w:lvl>
+  </w:abstractNum>
+  <w:abstractNum w:abstractNumId="3" w15:restartNumberingAfterBreak="0">
     <w:nsid w:val="54F0536A"/>
     <w:multiLevelType w:val="hybridMultilevel"/>
     <w:tmpl w:val="9F8AE8E6"/>
@@ -969,13 +1938,16 @@
     </w:lvl>
   </w:abstractNum>
   <w:num w:numId="1">
-    <w:abstractNumId w:val="2"/>
+    <w:abstractNumId w:val="3"/>
   </w:num>
   <w:num w:numId="2">
     <w:abstractNumId w:val="1"/>
   </w:num>
   <w:num w:numId="3">
     <w:abstractNumId w:val="0"/>
+  </w:num>
+  <w:num w:numId="4">
+    <w:abstractNumId w:val="2"/>
   </w:num>
 </w:numbering>
 </file>
@@ -1748,4 +2720,16 @@
     </a:ext>
   </a:extLst>
 </a:theme>
+</file>
+
+<file path=customXml/item1.xml><?xml version="1.0" encoding="utf-8"?>
+<b:Sources xmlns:b="http://schemas.openxmlformats.org/officeDocument/2006/bibliography" xmlns="http://schemas.openxmlformats.org/officeDocument/2006/bibliography" SelectedStyle="\APASixthEditionOfficeOnline.xsl" StyleName="APA" Version="6"/>
+</file>
+
+<file path=customXml/itemProps1.xml><?xml version="1.0" encoding="utf-8"?>
+<ds:datastoreItem xmlns:ds="http://schemas.openxmlformats.org/officeDocument/2006/customXml" ds:itemID="{307AF6E4-BAC2-4DF5-8743-18CF4BD65EDD}">
+  <ds:schemaRefs>
+    <ds:schemaRef ds:uri="http://schemas.openxmlformats.org/officeDocument/2006/bibliography"/>
+  </ds:schemaRefs>
+</ds:datastoreItem>
 </file>
</xml_diff>